<commit_message>
CryptoWaarde toegevoegd, tests aangepast, Interface document wip
</commit_message>
<xml_diff>
--- a/src/main/resources/Sprint2/20211211 LoginRegistratie Opbouw.docx
+++ b/src/main/resources/Sprint2/20211211 LoginRegistratie Opbouw.docx
@@ -173,6 +173,9 @@
         <w:ind w:left="1080"/>
       </w:pPr>
       <w:r>
+        <w:t>(</w:t>
+      </w:r>
+      <w:r>
         <w:t xml:space="preserve">Bovenstaande voor </w:t>
       </w:r>
       <w:proofErr w:type="spellStart"/>
@@ -182,6 +185,17 @@
       <w:proofErr w:type="spellEnd"/>
       <w:r>
         <w:t xml:space="preserve"> aanpassen</w:t>
+      </w:r>
+      <w:r>
+        <w:t xml:space="preserve">)//gaan we </w:t>
+      </w:r>
+      <w:proofErr w:type="spellStart"/>
+      <w:r>
+        <w:t>wrschl</w:t>
+      </w:r>
+      <w:proofErr w:type="spellEnd"/>
+      <w:r>
+        <w:t>. niet gebruiken</w:t>
       </w:r>
     </w:p>
     <w:p>
@@ -281,6 +295,9 @@
         <w:pStyle w:val="Lijstalinea"/>
       </w:pPr>
       <w:r>
+        <w:t>(</w:t>
+      </w:r>
+      <w:r>
         <w:t xml:space="preserve">Bovenstaande voor </w:t>
       </w:r>
       <w:proofErr w:type="spellStart"/>
@@ -291,28 +308,29 @@
       <w:r>
         <w:t xml:space="preserve"> aanpassen</w:t>
       </w:r>
-    </w:p>
-    <w:p>
-      <w:pPr>
-        <w:pStyle w:val="Lijstalinea"/>
-      </w:pPr>
-      <w:r>
-        <w:t xml:space="preserve">o.a. </w:t>
-      </w:r>
+      <w:r>
+        <w:t>)</w:t>
+      </w:r>
+    </w:p>
+    <w:p>
+      <w:pPr>
+        <w:pStyle w:val="Lijstalinea"/>
+      </w:pPr>
+      <w:r>
+        <w:t>o.a. &lt;input type = data&gt;</w:t>
+      </w:r>
+    </w:p>
+    <w:p>
+      <w:pPr>
+        <w:pStyle w:val="Lijstalinea"/>
+      </w:pPr>
+    </w:p>
+    <w:p>
+      <w:pPr>
+        <w:pStyle w:val="Lijstalinea"/>
+      </w:pPr>
       <w:bookmarkStart w:id="0" w:name="_GoBack"/>
       <w:bookmarkEnd w:id="0"/>
-      <w:r>
-        <w:t>&lt;input type = data&gt;</w:t>
-      </w:r>
-    </w:p>
-    <w:p>
-      <w:pPr>
-        <w:pStyle w:val="Lijstalinea"/>
-        <w:numPr>
-          <w:ilvl w:val="0"/>
-          <w:numId w:val="1"/>
-        </w:numPr>
-      </w:pPr>
     </w:p>
     <w:p>
       <w:pPr>

</xml_diff>

<commit_message>
AdresDAO geschreven, Bank bijgewerkt, registratie vanuit index.html werkend
</commit_message>
<xml_diff>
--- a/src/main/resources/Sprint2/20211211 LoginRegistratie Opbouw.docx
+++ b/src/main/resources/Sprint2/20211211 LoginRegistratie Opbouw.docx
@@ -329,8 +329,6 @@
       <w:pPr>
         <w:pStyle w:val="Lijstalinea"/>
       </w:pPr>
-      <w:bookmarkStart w:id="0" w:name="_GoBack"/>
-      <w:bookmarkEnd w:id="0"/>
     </w:p>
     <w:p>
       <w:pPr>
@@ -562,9 +560,1251 @@
       </w:r>
     </w:p>
     <w:p>
+      <w:pPr>
+        <w:pStyle w:val="Lijstalinea"/>
+        <w:numPr>
+          <w:ilvl w:val="0"/>
+          <w:numId w:val="1"/>
+        </w:numPr>
+      </w:pPr>
+      <w:r>
+        <w:t xml:space="preserve">Omzetten van formulierdata in Object en/of </w:t>
+      </w:r>
+      <w:proofErr w:type="spellStart"/>
+      <w:r>
+        <w:t>Json</w:t>
+      </w:r>
+      <w:proofErr w:type="spellEnd"/>
+      <w:r>
+        <w:t>-string</w:t>
+      </w:r>
+    </w:p>
+    <w:p>
+      <w:pPr>
+        <w:shd w:val="clear" w:color="auto" w:fill="2B2B2B"/>
+        <w:tabs>
+          <w:tab w:val="left" w:pos="916"/>
+          <w:tab w:val="left" w:pos="1832"/>
+          <w:tab w:val="left" w:pos="2748"/>
+          <w:tab w:val="left" w:pos="3664"/>
+          <w:tab w:val="left" w:pos="4580"/>
+          <w:tab w:val="left" w:pos="5496"/>
+          <w:tab w:val="left" w:pos="6412"/>
+          <w:tab w:val="left" w:pos="7328"/>
+          <w:tab w:val="left" w:pos="8244"/>
+          <w:tab w:val="left" w:pos="9160"/>
+          <w:tab w:val="left" w:pos="10076"/>
+          <w:tab w:val="left" w:pos="10992"/>
+          <w:tab w:val="left" w:pos="11908"/>
+          <w:tab w:val="left" w:pos="12824"/>
+          <w:tab w:val="left" w:pos="13740"/>
+          <w:tab w:val="left" w:pos="14656"/>
+        </w:tabs>
+        <w:spacing w:after="0" w:line="240" w:lineRule="auto"/>
+        <w:ind w:left="360"/>
+        <w:rPr>
+          <w:rFonts w:ascii="Courier New" w:eastAsia="Times New Roman" w:hAnsi="Courier New" w:cs="Courier New"/>
+          <w:color w:val="A9B7C6"/>
+          <w:sz w:val="20"/>
+          <w:szCs w:val="20"/>
+          <w:lang w:eastAsia="nl-NL"/>
+        </w:rPr>
+      </w:pPr>
+      <w:proofErr w:type="spellStart"/>
+      <w:r>
+        <w:rPr>
+          <w:rFonts w:ascii="Courier New" w:eastAsia="Times New Roman" w:hAnsi="Courier New" w:cs="Courier New"/>
+          <w:color w:val="CC7832"/>
+          <w:sz w:val="20"/>
+          <w:szCs w:val="20"/>
+          <w:lang w:eastAsia="nl-NL"/>
+        </w:rPr>
+        <w:t>const</w:t>
+      </w:r>
+      <w:proofErr w:type="spellEnd"/>
+      <w:r>
+        <w:rPr>
+          <w:rFonts w:ascii="Courier New" w:eastAsia="Times New Roman" w:hAnsi="Courier New" w:cs="Courier New"/>
+          <w:color w:val="CC7832"/>
+          <w:sz w:val="20"/>
+          <w:szCs w:val="20"/>
+          <w:lang w:eastAsia="nl-NL"/>
+        </w:rPr>
+        <w:t xml:space="preserve"> </w:t>
+      </w:r>
+      <w:proofErr w:type="spellStart"/>
+      <w:r>
+        <w:rPr>
+          <w:rFonts w:ascii="Courier New" w:eastAsia="Times New Roman" w:hAnsi="Courier New" w:cs="Courier New"/>
+          <w:color w:val="A9B7C6"/>
+          <w:sz w:val="20"/>
+          <w:szCs w:val="20"/>
+          <w:lang w:eastAsia="nl-NL"/>
+        </w:rPr>
+        <w:t>formData</w:t>
+      </w:r>
+      <w:proofErr w:type="spellEnd"/>
+      <w:r>
+        <w:rPr>
+          <w:rFonts w:ascii="Courier New" w:eastAsia="Times New Roman" w:hAnsi="Courier New" w:cs="Courier New"/>
+          <w:color w:val="A9B7C6"/>
+          <w:sz w:val="20"/>
+          <w:szCs w:val="20"/>
+          <w:lang w:eastAsia="nl-NL"/>
+        </w:rPr>
+        <w:t xml:space="preserve"> = </w:t>
+      </w:r>
+      <w:r>
+        <w:rPr>
+          <w:rFonts w:ascii="Courier New" w:eastAsia="Times New Roman" w:hAnsi="Courier New" w:cs="Courier New"/>
+          <w:color w:val="CC7832"/>
+          <w:sz w:val="20"/>
+          <w:szCs w:val="20"/>
+          <w:lang w:eastAsia="nl-NL"/>
+        </w:rPr>
+        <w:t xml:space="preserve">new </w:t>
+      </w:r>
+      <w:proofErr w:type="spellStart"/>
+      <w:r>
+        <w:rPr>
+          <w:rFonts w:ascii="Courier New" w:eastAsia="Times New Roman" w:hAnsi="Courier New" w:cs="Courier New"/>
+          <w:b/>
+          <w:bCs/>
+          <w:i/>
+          <w:iCs/>
+          <w:color w:val="9876AA"/>
+          <w:sz w:val="20"/>
+          <w:szCs w:val="20"/>
+          <w:lang w:eastAsia="nl-NL"/>
+        </w:rPr>
+        <w:t>FormData</w:t>
+      </w:r>
+      <w:proofErr w:type="spellEnd"/>
+      <w:r>
+        <w:rPr>
+          <w:rFonts w:ascii="Courier New" w:eastAsia="Times New Roman" w:hAnsi="Courier New" w:cs="Courier New"/>
+          <w:color w:val="A9B7C6"/>
+          <w:sz w:val="20"/>
+          <w:szCs w:val="20"/>
+          <w:lang w:eastAsia="nl-NL"/>
+        </w:rPr>
+        <w:t>(</w:t>
+      </w:r>
+      <w:proofErr w:type="spellStart"/>
+      <w:r>
+        <w:rPr>
+          <w:rFonts w:ascii="Courier New" w:eastAsia="Times New Roman" w:hAnsi="Courier New" w:cs="Courier New"/>
+          <w:b/>
+          <w:bCs/>
+          <w:i/>
+          <w:iCs/>
+          <w:color w:val="9876AA"/>
+          <w:sz w:val="20"/>
+          <w:szCs w:val="20"/>
+          <w:lang w:eastAsia="nl-NL"/>
+        </w:rPr>
+        <w:t>document</w:t>
+      </w:r>
+      <w:r>
+        <w:rPr>
+          <w:rFonts w:ascii="Courier New" w:eastAsia="Times New Roman" w:hAnsi="Courier New" w:cs="Courier New"/>
+          <w:color w:val="A9B7C6"/>
+          <w:sz w:val="20"/>
+          <w:szCs w:val="20"/>
+          <w:lang w:eastAsia="nl-NL"/>
+        </w:rPr>
+        <w:t>.</w:t>
+      </w:r>
+      <w:r>
+        <w:rPr>
+          <w:rFonts w:ascii="Courier New" w:eastAsia="Times New Roman" w:hAnsi="Courier New" w:cs="Courier New"/>
+          <w:color w:val="FFC66D"/>
+          <w:sz w:val="20"/>
+          <w:szCs w:val="20"/>
+          <w:lang w:eastAsia="nl-NL"/>
+        </w:rPr>
+        <w:t>getElementById</w:t>
+      </w:r>
+      <w:proofErr w:type="spellEnd"/>
+      <w:r>
+        <w:rPr>
+          <w:rFonts w:ascii="Courier New" w:eastAsia="Times New Roman" w:hAnsi="Courier New" w:cs="Courier New"/>
+          <w:color w:val="A9B7C6"/>
+          <w:sz w:val="20"/>
+          <w:szCs w:val="20"/>
+          <w:lang w:eastAsia="nl-NL"/>
+        </w:rPr>
+        <w:t>(</w:t>
+      </w:r>
+      <w:r>
+        <w:rPr>
+          <w:rFonts w:ascii="Courier New" w:eastAsia="Times New Roman" w:hAnsi="Courier New" w:cs="Courier New"/>
+          <w:color w:val="6A8759"/>
+          <w:sz w:val="20"/>
+          <w:szCs w:val="20"/>
+          <w:lang w:eastAsia="nl-NL"/>
+        </w:rPr>
+        <w:t>'</w:t>
+      </w:r>
+      <w:proofErr w:type="spellStart"/>
+      <w:r>
+        <w:rPr>
+          <w:rFonts w:ascii="Courier New" w:eastAsia="Times New Roman" w:hAnsi="Courier New" w:cs="Courier New"/>
+          <w:color w:val="6A8759"/>
+          <w:sz w:val="20"/>
+          <w:szCs w:val="20"/>
+          <w:lang w:eastAsia="nl-NL"/>
+        </w:rPr>
+        <w:t>registratieAdres</w:t>
+      </w:r>
+      <w:proofErr w:type="spellEnd"/>
+      <w:r>
+        <w:rPr>
+          <w:rFonts w:ascii="Courier New" w:eastAsia="Times New Roman" w:hAnsi="Courier New" w:cs="Courier New"/>
+          <w:color w:val="6A8759"/>
+          <w:sz w:val="20"/>
+          <w:szCs w:val="20"/>
+          <w:lang w:eastAsia="nl-NL"/>
+        </w:rPr>
+        <w:t>'</w:t>
+      </w:r>
+      <w:r>
+        <w:rPr>
+          <w:rFonts w:ascii="Courier New" w:eastAsia="Times New Roman" w:hAnsi="Courier New" w:cs="Courier New"/>
+          <w:color w:val="A9B7C6"/>
+          <w:sz w:val="20"/>
+          <w:szCs w:val="20"/>
+          <w:lang w:eastAsia="nl-NL"/>
+        </w:rPr>
+        <w:t>))</w:t>
+      </w:r>
+      <w:r>
+        <w:rPr>
+          <w:rFonts w:ascii="Courier New" w:eastAsia="Times New Roman" w:hAnsi="Courier New" w:cs="Courier New"/>
+          <w:color w:val="CC7832"/>
+          <w:sz w:val="20"/>
+          <w:szCs w:val="20"/>
+          <w:lang w:eastAsia="nl-NL"/>
+        </w:rPr>
+        <w:t>;</w:t>
+      </w:r>
+      <w:r>
+        <w:rPr>
+          <w:rFonts w:ascii="Courier New" w:eastAsia="Times New Roman" w:hAnsi="Courier New" w:cs="Courier New"/>
+          <w:color w:val="CC7832"/>
+          <w:sz w:val="20"/>
+          <w:szCs w:val="20"/>
+          <w:lang w:eastAsia="nl-NL"/>
+        </w:rPr>
+        <w:br/>
+      </w:r>
+      <w:proofErr w:type="spellStart"/>
+      <w:r>
+        <w:rPr>
+          <w:rFonts w:ascii="Courier New" w:eastAsia="Times New Roman" w:hAnsi="Courier New" w:cs="Courier New"/>
+          <w:color w:val="CC7832"/>
+          <w:sz w:val="20"/>
+          <w:szCs w:val="20"/>
+          <w:lang w:eastAsia="nl-NL"/>
+        </w:rPr>
+        <w:t>const</w:t>
+      </w:r>
+      <w:proofErr w:type="spellEnd"/>
+      <w:r>
+        <w:rPr>
+          <w:rFonts w:ascii="Courier New" w:eastAsia="Times New Roman" w:hAnsi="Courier New" w:cs="Courier New"/>
+          <w:color w:val="CC7832"/>
+          <w:sz w:val="20"/>
+          <w:szCs w:val="20"/>
+          <w:lang w:eastAsia="nl-NL"/>
+        </w:rPr>
+        <w:t xml:space="preserve"> </w:t>
+      </w:r>
+      <w:proofErr w:type="spellStart"/>
+      <w:r>
+        <w:rPr>
+          <w:rFonts w:ascii="Courier New" w:eastAsia="Times New Roman" w:hAnsi="Courier New" w:cs="Courier New"/>
+          <w:color w:val="A9B7C6"/>
+          <w:sz w:val="20"/>
+          <w:szCs w:val="20"/>
+          <w:lang w:eastAsia="nl-NL"/>
+        </w:rPr>
+        <w:t>formDataString</w:t>
+      </w:r>
+      <w:proofErr w:type="spellEnd"/>
+      <w:r>
+        <w:rPr>
+          <w:rFonts w:ascii="Courier New" w:eastAsia="Times New Roman" w:hAnsi="Courier New" w:cs="Courier New"/>
+          <w:color w:val="A9B7C6"/>
+          <w:sz w:val="20"/>
+          <w:szCs w:val="20"/>
+          <w:lang w:eastAsia="nl-NL"/>
+        </w:rPr>
+        <w:t xml:space="preserve"> = </w:t>
+      </w:r>
+      <w:proofErr w:type="spellStart"/>
+      <w:r>
+        <w:rPr>
+          <w:rFonts w:ascii="Courier New" w:eastAsia="Times New Roman" w:hAnsi="Courier New" w:cs="Courier New"/>
+          <w:b/>
+          <w:bCs/>
+          <w:i/>
+          <w:iCs/>
+          <w:color w:val="9876AA"/>
+          <w:sz w:val="20"/>
+          <w:szCs w:val="20"/>
+          <w:lang w:eastAsia="nl-NL"/>
+        </w:rPr>
+        <w:t>JSON</w:t>
+      </w:r>
+      <w:r>
+        <w:rPr>
+          <w:rFonts w:ascii="Courier New" w:eastAsia="Times New Roman" w:hAnsi="Courier New" w:cs="Courier New"/>
+          <w:color w:val="A9B7C6"/>
+          <w:sz w:val="20"/>
+          <w:szCs w:val="20"/>
+          <w:lang w:eastAsia="nl-NL"/>
+        </w:rPr>
+        <w:t>.</w:t>
+      </w:r>
+      <w:r>
+        <w:rPr>
+          <w:rFonts w:ascii="Courier New" w:eastAsia="Times New Roman" w:hAnsi="Courier New" w:cs="Courier New"/>
+          <w:color w:val="FFC66D"/>
+          <w:sz w:val="20"/>
+          <w:szCs w:val="20"/>
+          <w:lang w:eastAsia="nl-NL"/>
+        </w:rPr>
+        <w:t>stringify</w:t>
+      </w:r>
+      <w:proofErr w:type="spellEnd"/>
+      <w:r>
+        <w:rPr>
+          <w:rFonts w:ascii="Courier New" w:eastAsia="Times New Roman" w:hAnsi="Courier New" w:cs="Courier New"/>
+          <w:color w:val="A9B7C6"/>
+          <w:sz w:val="20"/>
+          <w:szCs w:val="20"/>
+          <w:lang w:eastAsia="nl-NL"/>
+        </w:rPr>
+        <w:t>(</w:t>
+      </w:r>
+      <w:proofErr w:type="spellStart"/>
+      <w:r>
+        <w:rPr>
+          <w:rFonts w:ascii="Courier New" w:eastAsia="Times New Roman" w:hAnsi="Courier New" w:cs="Courier New"/>
+          <w:b/>
+          <w:bCs/>
+          <w:i/>
+          <w:iCs/>
+          <w:color w:val="9876AA"/>
+          <w:sz w:val="20"/>
+          <w:szCs w:val="20"/>
+          <w:lang w:eastAsia="nl-NL"/>
+        </w:rPr>
+        <w:t>Object</w:t>
+      </w:r>
+      <w:r>
+        <w:rPr>
+          <w:rFonts w:ascii="Courier New" w:eastAsia="Times New Roman" w:hAnsi="Courier New" w:cs="Courier New"/>
+          <w:color w:val="A9B7C6"/>
+          <w:sz w:val="20"/>
+          <w:szCs w:val="20"/>
+          <w:lang w:eastAsia="nl-NL"/>
+        </w:rPr>
+        <w:t>.</w:t>
+      </w:r>
+      <w:r>
+        <w:rPr>
+          <w:rFonts w:ascii="Courier New" w:eastAsia="Times New Roman" w:hAnsi="Courier New" w:cs="Courier New"/>
+          <w:color w:val="FFC66D"/>
+          <w:sz w:val="20"/>
+          <w:szCs w:val="20"/>
+          <w:lang w:eastAsia="nl-NL"/>
+        </w:rPr>
+        <w:t>fromEntries</w:t>
+      </w:r>
+      <w:proofErr w:type="spellEnd"/>
+      <w:r>
+        <w:rPr>
+          <w:rFonts w:ascii="Courier New" w:eastAsia="Times New Roman" w:hAnsi="Courier New" w:cs="Courier New"/>
+          <w:color w:val="A9B7C6"/>
+          <w:sz w:val="20"/>
+          <w:szCs w:val="20"/>
+          <w:lang w:eastAsia="nl-NL"/>
+        </w:rPr>
+        <w:t>(</w:t>
+      </w:r>
+      <w:proofErr w:type="spellStart"/>
+      <w:r>
+        <w:rPr>
+          <w:rFonts w:ascii="Courier New" w:eastAsia="Times New Roman" w:hAnsi="Courier New" w:cs="Courier New"/>
+          <w:color w:val="A9B7C6"/>
+          <w:sz w:val="20"/>
+          <w:szCs w:val="20"/>
+          <w:lang w:eastAsia="nl-NL"/>
+        </w:rPr>
+        <w:t>formData</w:t>
+      </w:r>
+      <w:proofErr w:type="spellEnd"/>
+      <w:r>
+        <w:rPr>
+          <w:rFonts w:ascii="Courier New" w:eastAsia="Times New Roman" w:hAnsi="Courier New" w:cs="Courier New"/>
+          <w:color w:val="A9B7C6"/>
+          <w:sz w:val="20"/>
+          <w:szCs w:val="20"/>
+          <w:lang w:eastAsia="nl-NL"/>
+        </w:rPr>
+        <w:t>))</w:t>
+      </w:r>
+      <w:r>
+        <w:rPr>
+          <w:rFonts w:ascii="Courier New" w:eastAsia="Times New Roman" w:hAnsi="Courier New" w:cs="Courier New"/>
+          <w:color w:val="CC7832"/>
+          <w:sz w:val="20"/>
+          <w:szCs w:val="20"/>
+          <w:lang w:eastAsia="nl-NL"/>
+        </w:rPr>
+        <w:t>;</w:t>
+      </w:r>
+    </w:p>
+    <w:p>
+      <w:pPr>
+        <w:pStyle w:val="Lijstalinea"/>
+        <w:numPr>
+          <w:ilvl w:val="0"/>
+          <w:numId w:val="1"/>
+        </w:numPr>
+      </w:pPr>
+      <w:r>
+        <w:t xml:space="preserve">Via </w:t>
+      </w:r>
+      <w:proofErr w:type="spellStart"/>
+      <w:r>
+        <w:t>Fetch</w:t>
+      </w:r>
+      <w:proofErr w:type="spellEnd"/>
+      <w:r>
+        <w:t xml:space="preserve">() versturen van </w:t>
+      </w:r>
+      <w:proofErr w:type="spellStart"/>
+      <w:r>
+        <w:t>Json</w:t>
+      </w:r>
+      <w:proofErr w:type="spellEnd"/>
+      <w:r>
+        <w:t>-String</w:t>
+      </w:r>
+    </w:p>
+    <w:p>
+      <w:pPr>
+        <w:pStyle w:val="Lijstalinea"/>
+        <w:shd w:val="clear" w:color="auto" w:fill="2B2B2B"/>
+        <w:tabs>
+          <w:tab w:val="left" w:pos="916"/>
+          <w:tab w:val="left" w:pos="1832"/>
+          <w:tab w:val="left" w:pos="2748"/>
+          <w:tab w:val="left" w:pos="3664"/>
+          <w:tab w:val="left" w:pos="4580"/>
+          <w:tab w:val="left" w:pos="5496"/>
+          <w:tab w:val="left" w:pos="6412"/>
+          <w:tab w:val="left" w:pos="7328"/>
+          <w:tab w:val="left" w:pos="8244"/>
+          <w:tab w:val="left" w:pos="9160"/>
+          <w:tab w:val="left" w:pos="10076"/>
+          <w:tab w:val="left" w:pos="10992"/>
+          <w:tab w:val="left" w:pos="11908"/>
+          <w:tab w:val="left" w:pos="12824"/>
+          <w:tab w:val="left" w:pos="13740"/>
+          <w:tab w:val="left" w:pos="14656"/>
+        </w:tabs>
+        <w:spacing w:after="0" w:line="240" w:lineRule="auto"/>
+        <w:rPr>
+          <w:rFonts w:ascii="Courier New" w:eastAsia="Times New Roman" w:hAnsi="Courier New" w:cs="Courier New"/>
+          <w:color w:val="A9B7C6"/>
+          <w:sz w:val="20"/>
+          <w:szCs w:val="20"/>
+          <w:lang w:eastAsia="nl-NL"/>
+        </w:rPr>
+      </w:pPr>
+      <w:proofErr w:type="spellStart"/>
+      <w:r>
+        <w:rPr>
+          <w:rFonts w:ascii="Courier New" w:eastAsia="Times New Roman" w:hAnsi="Courier New" w:cs="Courier New"/>
+          <w:color w:val="FFC66D"/>
+          <w:sz w:val="20"/>
+          <w:szCs w:val="20"/>
+          <w:lang w:eastAsia="nl-NL"/>
+        </w:rPr>
+        <w:t>fetch</w:t>
+      </w:r>
+      <w:proofErr w:type="spellEnd"/>
+      <w:r>
+        <w:rPr>
+          <w:rFonts w:ascii="Courier New" w:eastAsia="Times New Roman" w:hAnsi="Courier New" w:cs="Courier New"/>
+          <w:color w:val="A9B7C6"/>
+          <w:sz w:val="20"/>
+          <w:szCs w:val="20"/>
+          <w:lang w:eastAsia="nl-NL"/>
+        </w:rPr>
+        <w:t>(</w:t>
+      </w:r>
+      <w:r>
+        <w:rPr>
+          <w:rFonts w:ascii="Courier New" w:eastAsia="Times New Roman" w:hAnsi="Courier New" w:cs="Courier New"/>
+          <w:color w:val="6A8759"/>
+          <w:sz w:val="20"/>
+          <w:szCs w:val="20"/>
+          <w:lang w:eastAsia="nl-NL"/>
+        </w:rPr>
+        <w:t>'/test'</w:t>
+      </w:r>
+      <w:r>
+        <w:rPr>
+          <w:rFonts w:ascii="Courier New" w:eastAsia="Times New Roman" w:hAnsi="Courier New" w:cs="Courier New"/>
+          <w:color w:val="CC7832"/>
+          <w:sz w:val="20"/>
+          <w:szCs w:val="20"/>
+          <w:lang w:eastAsia="nl-NL"/>
+        </w:rPr>
+        <w:t xml:space="preserve">, </w:t>
+      </w:r>
+      <w:r>
+        <w:rPr>
+          <w:rFonts w:ascii="Courier New" w:eastAsia="Times New Roman" w:hAnsi="Courier New" w:cs="Courier New"/>
+          <w:color w:val="A9B7C6"/>
+          <w:sz w:val="20"/>
+          <w:szCs w:val="20"/>
+          <w:lang w:eastAsia="nl-NL"/>
+        </w:rPr>
+        <w:t>{</w:t>
+      </w:r>
+      <w:r>
+        <w:rPr>
+          <w:rFonts w:ascii="Courier New" w:eastAsia="Times New Roman" w:hAnsi="Courier New" w:cs="Courier New"/>
+          <w:color w:val="A9B7C6"/>
+          <w:sz w:val="20"/>
+          <w:szCs w:val="20"/>
+          <w:lang w:eastAsia="nl-NL"/>
+        </w:rPr>
+        <w:br/>
+        <w:t xml:space="preserve">    </w:t>
+      </w:r>
+      <w:proofErr w:type="spellStart"/>
+      <w:r>
+        <w:rPr>
+          <w:rFonts w:ascii="Courier New" w:eastAsia="Times New Roman" w:hAnsi="Courier New" w:cs="Courier New"/>
+          <w:color w:val="9876AA"/>
+          <w:sz w:val="20"/>
+          <w:szCs w:val="20"/>
+          <w:lang w:eastAsia="nl-NL"/>
+        </w:rPr>
+        <w:t>method</w:t>
+      </w:r>
+      <w:proofErr w:type="spellEnd"/>
+      <w:r>
+        <w:rPr>
+          <w:rFonts w:ascii="Courier New" w:eastAsia="Times New Roman" w:hAnsi="Courier New" w:cs="Courier New"/>
+          <w:color w:val="A9B7C6"/>
+          <w:sz w:val="20"/>
+          <w:szCs w:val="20"/>
+          <w:lang w:eastAsia="nl-NL"/>
+        </w:rPr>
+        <w:t xml:space="preserve">: </w:t>
+      </w:r>
+      <w:r>
+        <w:rPr>
+          <w:rFonts w:ascii="Courier New" w:eastAsia="Times New Roman" w:hAnsi="Courier New" w:cs="Courier New"/>
+          <w:color w:val="6A8759"/>
+          <w:sz w:val="20"/>
+          <w:szCs w:val="20"/>
+          <w:lang w:eastAsia="nl-NL"/>
+        </w:rPr>
+        <w:t>'POST'</w:t>
+      </w:r>
+      <w:r>
+        <w:rPr>
+          <w:rFonts w:ascii="Courier New" w:eastAsia="Times New Roman" w:hAnsi="Courier New" w:cs="Courier New"/>
+          <w:color w:val="CC7832"/>
+          <w:sz w:val="20"/>
+          <w:szCs w:val="20"/>
+          <w:lang w:eastAsia="nl-NL"/>
+        </w:rPr>
+        <w:t xml:space="preserve">, </w:t>
+      </w:r>
+      <w:r>
+        <w:rPr>
+          <w:rFonts w:ascii="Courier New" w:eastAsia="Times New Roman" w:hAnsi="Courier New" w:cs="Courier New"/>
+          <w:color w:val="CC7832"/>
+          <w:sz w:val="20"/>
+          <w:szCs w:val="20"/>
+          <w:lang w:eastAsia="nl-NL"/>
+        </w:rPr>
+        <w:br/>
+        <w:t xml:space="preserve">    </w:t>
+      </w:r>
+      <w:r>
+        <w:rPr>
+          <w:rFonts w:ascii="Courier New" w:eastAsia="Times New Roman" w:hAnsi="Courier New" w:cs="Courier New"/>
+          <w:color w:val="9876AA"/>
+          <w:sz w:val="20"/>
+          <w:szCs w:val="20"/>
+          <w:lang w:eastAsia="nl-NL"/>
+        </w:rPr>
+        <w:t>headers</w:t>
+      </w:r>
+      <w:r>
+        <w:rPr>
+          <w:rFonts w:ascii="Courier New" w:eastAsia="Times New Roman" w:hAnsi="Courier New" w:cs="Courier New"/>
+          <w:color w:val="A9B7C6"/>
+          <w:sz w:val="20"/>
+          <w:szCs w:val="20"/>
+          <w:lang w:eastAsia="nl-NL"/>
+        </w:rPr>
+        <w:t>: {</w:t>
+      </w:r>
+      <w:r>
+        <w:rPr>
+          <w:rFonts w:ascii="Courier New" w:eastAsia="Times New Roman" w:hAnsi="Courier New" w:cs="Courier New"/>
+          <w:color w:val="A9B7C6"/>
+          <w:sz w:val="20"/>
+          <w:szCs w:val="20"/>
+          <w:lang w:eastAsia="nl-NL"/>
+        </w:rPr>
+        <w:br/>
+        <w:t xml:space="preserve">        </w:t>
+      </w:r>
+      <w:r>
+        <w:rPr>
+          <w:rFonts w:ascii="Courier New" w:eastAsia="Times New Roman" w:hAnsi="Courier New" w:cs="Courier New"/>
+          <w:color w:val="6A8759"/>
+          <w:sz w:val="20"/>
+          <w:szCs w:val="20"/>
+          <w:lang w:eastAsia="nl-NL"/>
+        </w:rPr>
+        <w:t>'Content-Type'</w:t>
+      </w:r>
+      <w:r>
+        <w:rPr>
+          <w:rFonts w:ascii="Courier New" w:eastAsia="Times New Roman" w:hAnsi="Courier New" w:cs="Courier New"/>
+          <w:color w:val="A9B7C6"/>
+          <w:sz w:val="20"/>
+          <w:szCs w:val="20"/>
+          <w:lang w:eastAsia="nl-NL"/>
+        </w:rPr>
+        <w:t xml:space="preserve">: </w:t>
+      </w:r>
+      <w:r>
+        <w:rPr>
+          <w:rFonts w:ascii="Courier New" w:eastAsia="Times New Roman" w:hAnsi="Courier New" w:cs="Courier New"/>
+          <w:color w:val="6A8759"/>
+          <w:sz w:val="20"/>
+          <w:szCs w:val="20"/>
+          <w:lang w:eastAsia="nl-NL"/>
+        </w:rPr>
+        <w:t>'</w:t>
+      </w:r>
+      <w:proofErr w:type="spellStart"/>
+      <w:r>
+        <w:rPr>
+          <w:rFonts w:ascii="Courier New" w:eastAsia="Times New Roman" w:hAnsi="Courier New" w:cs="Courier New"/>
+          <w:color w:val="6A8759"/>
+          <w:sz w:val="20"/>
+          <w:szCs w:val="20"/>
+          <w:lang w:eastAsia="nl-NL"/>
+        </w:rPr>
+        <w:t>application</w:t>
+      </w:r>
+      <w:proofErr w:type="spellEnd"/>
+      <w:r>
+        <w:rPr>
+          <w:rFonts w:ascii="Courier New" w:eastAsia="Times New Roman" w:hAnsi="Courier New" w:cs="Courier New"/>
+          <w:color w:val="6A8759"/>
+          <w:sz w:val="20"/>
+          <w:szCs w:val="20"/>
+          <w:lang w:eastAsia="nl-NL"/>
+        </w:rPr>
+        <w:t>/</w:t>
+      </w:r>
+      <w:proofErr w:type="spellStart"/>
+      <w:r>
+        <w:rPr>
+          <w:rFonts w:ascii="Courier New" w:eastAsia="Times New Roman" w:hAnsi="Courier New" w:cs="Courier New"/>
+          <w:color w:val="6A8759"/>
+          <w:sz w:val="20"/>
+          <w:szCs w:val="20"/>
+          <w:lang w:eastAsia="nl-NL"/>
+        </w:rPr>
+        <w:t>json</w:t>
+      </w:r>
+      <w:proofErr w:type="spellEnd"/>
+      <w:r>
+        <w:rPr>
+          <w:rFonts w:ascii="Courier New" w:eastAsia="Times New Roman" w:hAnsi="Courier New" w:cs="Courier New"/>
+          <w:color w:val="6A8759"/>
+          <w:sz w:val="20"/>
+          <w:szCs w:val="20"/>
+          <w:lang w:eastAsia="nl-NL"/>
+        </w:rPr>
+        <w:t>'</w:t>
+      </w:r>
+      <w:r>
+        <w:rPr>
+          <w:rFonts w:ascii="Courier New" w:eastAsia="Times New Roman" w:hAnsi="Courier New" w:cs="Courier New"/>
+          <w:color w:val="CC7832"/>
+          <w:sz w:val="20"/>
+          <w:szCs w:val="20"/>
+          <w:lang w:eastAsia="nl-NL"/>
+        </w:rPr>
+        <w:t>,</w:t>
+      </w:r>
+      <w:r>
+        <w:rPr>
+          <w:rFonts w:ascii="Courier New" w:eastAsia="Times New Roman" w:hAnsi="Courier New" w:cs="Courier New"/>
+          <w:color w:val="CC7832"/>
+          <w:sz w:val="20"/>
+          <w:szCs w:val="20"/>
+          <w:lang w:eastAsia="nl-NL"/>
+        </w:rPr>
+        <w:br/>
+        <w:t xml:space="preserve">    </w:t>
+      </w:r>
+      <w:r>
+        <w:rPr>
+          <w:rFonts w:ascii="Courier New" w:eastAsia="Times New Roman" w:hAnsi="Courier New" w:cs="Courier New"/>
+          <w:color w:val="A9B7C6"/>
+          <w:sz w:val="20"/>
+          <w:szCs w:val="20"/>
+          <w:lang w:eastAsia="nl-NL"/>
+        </w:rPr>
+        <w:t>}</w:t>
+      </w:r>
+      <w:r>
+        <w:rPr>
+          <w:rFonts w:ascii="Courier New" w:eastAsia="Times New Roman" w:hAnsi="Courier New" w:cs="Courier New"/>
+          <w:color w:val="CC7832"/>
+          <w:sz w:val="20"/>
+          <w:szCs w:val="20"/>
+          <w:lang w:eastAsia="nl-NL"/>
+        </w:rPr>
+        <w:t>,</w:t>
+      </w:r>
+      <w:r>
+        <w:rPr>
+          <w:rFonts w:ascii="Courier New" w:eastAsia="Times New Roman" w:hAnsi="Courier New" w:cs="Courier New"/>
+          <w:color w:val="CC7832"/>
+          <w:sz w:val="20"/>
+          <w:szCs w:val="20"/>
+          <w:lang w:eastAsia="nl-NL"/>
+        </w:rPr>
+        <w:br/>
+        <w:t xml:space="preserve">    </w:t>
+      </w:r>
+      <w:r>
+        <w:rPr>
+          <w:rFonts w:ascii="Courier New" w:eastAsia="Times New Roman" w:hAnsi="Courier New" w:cs="Courier New"/>
+          <w:color w:val="9876AA"/>
+          <w:sz w:val="20"/>
+          <w:szCs w:val="20"/>
+          <w:lang w:eastAsia="nl-NL"/>
+        </w:rPr>
+        <w:t>body</w:t>
+      </w:r>
+      <w:r>
+        <w:rPr>
+          <w:rFonts w:ascii="Courier New" w:eastAsia="Times New Roman" w:hAnsi="Courier New" w:cs="Courier New"/>
+          <w:color w:val="A9B7C6"/>
+          <w:sz w:val="20"/>
+          <w:szCs w:val="20"/>
+          <w:lang w:eastAsia="nl-NL"/>
+        </w:rPr>
+        <w:t xml:space="preserve">: </w:t>
+      </w:r>
+      <w:proofErr w:type="spellStart"/>
+      <w:r>
+        <w:rPr>
+          <w:rFonts w:ascii="Courier New" w:eastAsia="Times New Roman" w:hAnsi="Courier New" w:cs="Courier New"/>
+          <w:b/>
+          <w:bCs/>
+          <w:i/>
+          <w:iCs/>
+          <w:color w:val="9876AA"/>
+          <w:sz w:val="20"/>
+          <w:szCs w:val="20"/>
+          <w:lang w:eastAsia="nl-NL"/>
+        </w:rPr>
+        <w:t>JSON</w:t>
+      </w:r>
+      <w:r>
+        <w:rPr>
+          <w:rFonts w:ascii="Courier New" w:eastAsia="Times New Roman" w:hAnsi="Courier New" w:cs="Courier New"/>
+          <w:color w:val="A9B7C6"/>
+          <w:sz w:val="20"/>
+          <w:szCs w:val="20"/>
+          <w:lang w:eastAsia="nl-NL"/>
+        </w:rPr>
+        <w:t>.</w:t>
+      </w:r>
+      <w:r>
+        <w:rPr>
+          <w:rFonts w:ascii="Courier New" w:eastAsia="Times New Roman" w:hAnsi="Courier New" w:cs="Courier New"/>
+          <w:color w:val="FFC66D"/>
+          <w:sz w:val="20"/>
+          <w:szCs w:val="20"/>
+          <w:lang w:eastAsia="nl-NL"/>
+        </w:rPr>
+        <w:t>stringify</w:t>
+      </w:r>
+      <w:proofErr w:type="spellEnd"/>
+      <w:r>
+        <w:rPr>
+          <w:rFonts w:ascii="Courier New" w:eastAsia="Times New Roman" w:hAnsi="Courier New" w:cs="Courier New"/>
+          <w:color w:val="A9B7C6"/>
+          <w:sz w:val="20"/>
+          <w:szCs w:val="20"/>
+          <w:lang w:eastAsia="nl-NL"/>
+        </w:rPr>
+        <w:t>(</w:t>
+      </w:r>
+      <w:proofErr w:type="spellStart"/>
+      <w:r>
+        <w:rPr>
+          <w:rFonts w:ascii="Courier New" w:eastAsia="Times New Roman" w:hAnsi="Courier New" w:cs="Courier New"/>
+          <w:b/>
+          <w:bCs/>
+          <w:i/>
+          <w:iCs/>
+          <w:color w:val="9876AA"/>
+          <w:sz w:val="20"/>
+          <w:szCs w:val="20"/>
+          <w:lang w:eastAsia="nl-NL"/>
+        </w:rPr>
+        <w:t>Object</w:t>
+      </w:r>
+      <w:r>
+        <w:rPr>
+          <w:rFonts w:ascii="Courier New" w:eastAsia="Times New Roman" w:hAnsi="Courier New" w:cs="Courier New"/>
+          <w:color w:val="A9B7C6"/>
+          <w:sz w:val="20"/>
+          <w:szCs w:val="20"/>
+          <w:lang w:eastAsia="nl-NL"/>
+        </w:rPr>
+        <w:t>.</w:t>
+      </w:r>
+      <w:r>
+        <w:rPr>
+          <w:rFonts w:ascii="Courier New" w:eastAsia="Times New Roman" w:hAnsi="Courier New" w:cs="Courier New"/>
+          <w:color w:val="FFC66D"/>
+          <w:sz w:val="20"/>
+          <w:szCs w:val="20"/>
+          <w:lang w:eastAsia="nl-NL"/>
+        </w:rPr>
+        <w:t>fromEntries</w:t>
+      </w:r>
+      <w:proofErr w:type="spellEnd"/>
+      <w:r>
+        <w:rPr>
+          <w:rFonts w:ascii="Courier New" w:eastAsia="Times New Roman" w:hAnsi="Courier New" w:cs="Courier New"/>
+          <w:color w:val="A9B7C6"/>
+          <w:sz w:val="20"/>
+          <w:szCs w:val="20"/>
+          <w:lang w:eastAsia="nl-NL"/>
+        </w:rPr>
+        <w:t>(</w:t>
+      </w:r>
+      <w:proofErr w:type="spellStart"/>
+      <w:r>
+        <w:rPr>
+          <w:rFonts w:ascii="Courier New" w:eastAsia="Times New Roman" w:hAnsi="Courier New" w:cs="Courier New"/>
+          <w:color w:val="A9B7C6"/>
+          <w:sz w:val="20"/>
+          <w:szCs w:val="20"/>
+          <w:lang w:eastAsia="nl-NL"/>
+        </w:rPr>
+        <w:t>formData</w:t>
+      </w:r>
+      <w:proofErr w:type="spellEnd"/>
+      <w:r>
+        <w:rPr>
+          <w:rFonts w:ascii="Courier New" w:eastAsia="Times New Roman" w:hAnsi="Courier New" w:cs="Courier New"/>
+          <w:color w:val="A9B7C6"/>
+          <w:sz w:val="20"/>
+          <w:szCs w:val="20"/>
+          <w:lang w:eastAsia="nl-NL"/>
+        </w:rPr>
+        <w:t>))</w:t>
+      </w:r>
+      <w:r>
+        <w:rPr>
+          <w:rFonts w:ascii="Courier New" w:eastAsia="Times New Roman" w:hAnsi="Courier New" w:cs="Courier New"/>
+          <w:color w:val="CC7832"/>
+          <w:sz w:val="20"/>
+          <w:szCs w:val="20"/>
+          <w:lang w:eastAsia="nl-NL"/>
+        </w:rPr>
+        <w:t>,</w:t>
+      </w:r>
+      <w:r>
+        <w:rPr>
+          <w:rFonts w:ascii="Courier New" w:eastAsia="Times New Roman" w:hAnsi="Courier New" w:cs="Courier New"/>
+          <w:color w:val="CC7832"/>
+          <w:sz w:val="20"/>
+          <w:szCs w:val="20"/>
+          <w:lang w:eastAsia="nl-NL"/>
+        </w:rPr>
+        <w:br/>
+      </w:r>
+      <w:r>
+        <w:rPr>
+          <w:rFonts w:ascii="Courier New" w:eastAsia="Times New Roman" w:hAnsi="Courier New" w:cs="Courier New"/>
+          <w:color w:val="A9B7C6"/>
+          <w:sz w:val="20"/>
+          <w:szCs w:val="20"/>
+          <w:lang w:eastAsia="nl-NL"/>
+        </w:rPr>
+        <w:t>})</w:t>
+      </w:r>
+      <w:r>
+        <w:rPr>
+          <w:rFonts w:ascii="Courier New" w:eastAsia="Times New Roman" w:hAnsi="Courier New" w:cs="Courier New"/>
+          <w:color w:val="A9B7C6"/>
+          <w:sz w:val="20"/>
+          <w:szCs w:val="20"/>
+          <w:lang w:eastAsia="nl-NL"/>
+        </w:rPr>
+        <w:br/>
+        <w:t xml:space="preserve">    .</w:t>
+      </w:r>
+      <w:proofErr w:type="spellStart"/>
+      <w:r>
+        <w:rPr>
+          <w:rFonts w:ascii="Courier New" w:eastAsia="Times New Roman" w:hAnsi="Courier New" w:cs="Courier New"/>
+          <w:color w:val="FFC66D"/>
+          <w:sz w:val="20"/>
+          <w:szCs w:val="20"/>
+          <w:lang w:eastAsia="nl-NL"/>
+        </w:rPr>
+        <w:t>then</w:t>
+      </w:r>
+      <w:proofErr w:type="spellEnd"/>
+      <w:r>
+        <w:rPr>
+          <w:rFonts w:ascii="Courier New" w:eastAsia="Times New Roman" w:hAnsi="Courier New" w:cs="Courier New"/>
+          <w:color w:val="A9B7C6"/>
+          <w:sz w:val="20"/>
+          <w:szCs w:val="20"/>
+          <w:lang w:eastAsia="nl-NL"/>
+        </w:rPr>
+        <w:t>(response =&gt; {</w:t>
+      </w:r>
+      <w:r>
+        <w:rPr>
+          <w:rFonts w:ascii="Courier New" w:eastAsia="Times New Roman" w:hAnsi="Courier New" w:cs="Courier New"/>
+          <w:color w:val="A9B7C6"/>
+          <w:sz w:val="20"/>
+          <w:szCs w:val="20"/>
+          <w:lang w:eastAsia="nl-NL"/>
+        </w:rPr>
+        <w:br/>
+        <w:t xml:space="preserve">        </w:t>
+      </w:r>
+      <w:r>
+        <w:rPr>
+          <w:rFonts w:ascii="Courier New" w:eastAsia="Times New Roman" w:hAnsi="Courier New" w:cs="Courier New"/>
+          <w:b/>
+          <w:bCs/>
+          <w:i/>
+          <w:iCs/>
+          <w:color w:val="9876AA"/>
+          <w:sz w:val="20"/>
+          <w:szCs w:val="20"/>
+          <w:lang w:eastAsia="nl-NL"/>
+        </w:rPr>
+        <w:t>console</w:t>
+      </w:r>
+      <w:r>
+        <w:rPr>
+          <w:rFonts w:ascii="Courier New" w:eastAsia="Times New Roman" w:hAnsi="Courier New" w:cs="Courier New"/>
+          <w:color w:val="A9B7C6"/>
+          <w:sz w:val="20"/>
+          <w:szCs w:val="20"/>
+          <w:lang w:eastAsia="nl-NL"/>
+        </w:rPr>
+        <w:t>.</w:t>
+      </w:r>
+      <w:r>
+        <w:rPr>
+          <w:rFonts w:ascii="Courier New" w:eastAsia="Times New Roman" w:hAnsi="Courier New" w:cs="Courier New"/>
+          <w:color w:val="FFC66D"/>
+          <w:sz w:val="20"/>
+          <w:szCs w:val="20"/>
+          <w:lang w:eastAsia="nl-NL"/>
+        </w:rPr>
+        <w:t>log</w:t>
+      </w:r>
+      <w:r>
+        <w:rPr>
+          <w:rFonts w:ascii="Courier New" w:eastAsia="Times New Roman" w:hAnsi="Courier New" w:cs="Courier New"/>
+          <w:color w:val="A9B7C6"/>
+          <w:sz w:val="20"/>
+          <w:szCs w:val="20"/>
+          <w:lang w:eastAsia="nl-NL"/>
+        </w:rPr>
+        <w:t>(</w:t>
+      </w:r>
+      <w:r>
+        <w:rPr>
+          <w:rFonts w:ascii="Courier New" w:eastAsia="Times New Roman" w:hAnsi="Courier New" w:cs="Courier New"/>
+          <w:color w:val="6A8759"/>
+          <w:sz w:val="20"/>
+          <w:szCs w:val="20"/>
+          <w:lang w:eastAsia="nl-NL"/>
+        </w:rPr>
+        <w:t>'</w:t>
+      </w:r>
+      <w:proofErr w:type="spellStart"/>
+      <w:r>
+        <w:rPr>
+          <w:rFonts w:ascii="Courier New" w:eastAsia="Times New Roman" w:hAnsi="Courier New" w:cs="Courier New"/>
+          <w:color w:val="6A8759"/>
+          <w:sz w:val="20"/>
+          <w:szCs w:val="20"/>
+          <w:lang w:eastAsia="nl-NL"/>
+        </w:rPr>
+        <w:t>Success</w:t>
+      </w:r>
+      <w:proofErr w:type="spellEnd"/>
+      <w:r>
+        <w:rPr>
+          <w:rFonts w:ascii="Courier New" w:eastAsia="Times New Roman" w:hAnsi="Courier New" w:cs="Courier New"/>
+          <w:color w:val="6A8759"/>
+          <w:sz w:val="20"/>
+          <w:szCs w:val="20"/>
+          <w:lang w:eastAsia="nl-NL"/>
+        </w:rPr>
+        <w:t>:'</w:t>
+      </w:r>
+      <w:r>
+        <w:rPr>
+          <w:rFonts w:ascii="Courier New" w:eastAsia="Times New Roman" w:hAnsi="Courier New" w:cs="Courier New"/>
+          <w:color w:val="CC7832"/>
+          <w:sz w:val="20"/>
+          <w:szCs w:val="20"/>
+          <w:lang w:eastAsia="nl-NL"/>
+        </w:rPr>
+        <w:t xml:space="preserve">, </w:t>
+      </w:r>
+      <w:r>
+        <w:rPr>
+          <w:rFonts w:ascii="Courier New" w:eastAsia="Times New Roman" w:hAnsi="Courier New" w:cs="Courier New"/>
+          <w:color w:val="A9B7C6"/>
+          <w:sz w:val="20"/>
+          <w:szCs w:val="20"/>
+          <w:lang w:eastAsia="nl-NL"/>
+        </w:rPr>
+        <w:t>response)</w:t>
+      </w:r>
+      <w:r>
+        <w:rPr>
+          <w:rFonts w:ascii="Courier New" w:eastAsia="Times New Roman" w:hAnsi="Courier New" w:cs="Courier New"/>
+          <w:color w:val="CC7832"/>
+          <w:sz w:val="20"/>
+          <w:szCs w:val="20"/>
+          <w:lang w:eastAsia="nl-NL"/>
+        </w:rPr>
+        <w:t>;</w:t>
+      </w:r>
+      <w:r>
+        <w:rPr>
+          <w:rFonts w:ascii="Courier New" w:eastAsia="Times New Roman" w:hAnsi="Courier New" w:cs="Courier New"/>
+          <w:color w:val="CC7832"/>
+          <w:sz w:val="20"/>
+          <w:szCs w:val="20"/>
+          <w:lang w:eastAsia="nl-NL"/>
+        </w:rPr>
+        <w:br/>
+        <w:t xml:space="preserve">    </w:t>
+      </w:r>
+      <w:r>
+        <w:rPr>
+          <w:rFonts w:ascii="Courier New" w:eastAsia="Times New Roman" w:hAnsi="Courier New" w:cs="Courier New"/>
+          <w:color w:val="A9B7C6"/>
+          <w:sz w:val="20"/>
+          <w:szCs w:val="20"/>
+          <w:lang w:eastAsia="nl-NL"/>
+        </w:rPr>
+        <w:t>})</w:t>
+      </w:r>
+      <w:r>
+        <w:rPr>
+          <w:rFonts w:ascii="Courier New" w:eastAsia="Times New Roman" w:hAnsi="Courier New" w:cs="Courier New"/>
+          <w:color w:val="A9B7C6"/>
+          <w:sz w:val="20"/>
+          <w:szCs w:val="20"/>
+          <w:lang w:eastAsia="nl-NL"/>
+        </w:rPr>
+        <w:br/>
+        <w:t xml:space="preserve">    .</w:t>
+      </w:r>
+      <w:r>
+        <w:rPr>
+          <w:rFonts w:ascii="Courier New" w:eastAsia="Times New Roman" w:hAnsi="Courier New" w:cs="Courier New"/>
+          <w:color w:val="FFC66D"/>
+          <w:sz w:val="20"/>
+          <w:szCs w:val="20"/>
+          <w:lang w:eastAsia="nl-NL"/>
+        </w:rPr>
+        <w:t>catch</w:t>
+      </w:r>
+      <w:r>
+        <w:rPr>
+          <w:rFonts w:ascii="Courier New" w:eastAsia="Times New Roman" w:hAnsi="Courier New" w:cs="Courier New"/>
+          <w:color w:val="A9B7C6"/>
+          <w:sz w:val="20"/>
+          <w:szCs w:val="20"/>
+          <w:lang w:eastAsia="nl-NL"/>
+        </w:rPr>
+        <w:t>((error) =&gt; {</w:t>
+      </w:r>
+      <w:r>
+        <w:rPr>
+          <w:rFonts w:ascii="Courier New" w:eastAsia="Times New Roman" w:hAnsi="Courier New" w:cs="Courier New"/>
+          <w:color w:val="A9B7C6"/>
+          <w:sz w:val="20"/>
+          <w:szCs w:val="20"/>
+          <w:lang w:eastAsia="nl-NL"/>
+        </w:rPr>
+        <w:br/>
+        <w:t xml:space="preserve">        </w:t>
+      </w:r>
+      <w:proofErr w:type="spellStart"/>
+      <w:r>
+        <w:rPr>
+          <w:rFonts w:ascii="Courier New" w:eastAsia="Times New Roman" w:hAnsi="Courier New" w:cs="Courier New"/>
+          <w:b/>
+          <w:bCs/>
+          <w:i/>
+          <w:iCs/>
+          <w:color w:val="9876AA"/>
+          <w:sz w:val="20"/>
+          <w:szCs w:val="20"/>
+          <w:lang w:eastAsia="nl-NL"/>
+        </w:rPr>
+        <w:t>console</w:t>
+      </w:r>
+      <w:r>
+        <w:rPr>
+          <w:rFonts w:ascii="Courier New" w:eastAsia="Times New Roman" w:hAnsi="Courier New" w:cs="Courier New"/>
+          <w:color w:val="A9B7C6"/>
+          <w:sz w:val="20"/>
+          <w:szCs w:val="20"/>
+          <w:lang w:eastAsia="nl-NL"/>
+        </w:rPr>
+        <w:t>.</w:t>
+      </w:r>
+      <w:r>
+        <w:rPr>
+          <w:rFonts w:ascii="Courier New" w:eastAsia="Times New Roman" w:hAnsi="Courier New" w:cs="Courier New"/>
+          <w:color w:val="FFC66D"/>
+          <w:sz w:val="20"/>
+          <w:szCs w:val="20"/>
+          <w:lang w:eastAsia="nl-NL"/>
+        </w:rPr>
+        <w:t>error</w:t>
+      </w:r>
+      <w:proofErr w:type="spellEnd"/>
+      <w:r>
+        <w:rPr>
+          <w:rFonts w:ascii="Courier New" w:eastAsia="Times New Roman" w:hAnsi="Courier New" w:cs="Courier New"/>
+          <w:color w:val="A9B7C6"/>
+          <w:sz w:val="20"/>
+          <w:szCs w:val="20"/>
+          <w:lang w:eastAsia="nl-NL"/>
+        </w:rPr>
+        <w:t>(</w:t>
+      </w:r>
+      <w:r>
+        <w:rPr>
+          <w:rFonts w:ascii="Courier New" w:eastAsia="Times New Roman" w:hAnsi="Courier New" w:cs="Courier New"/>
+          <w:color w:val="6A8759"/>
+          <w:sz w:val="20"/>
+          <w:szCs w:val="20"/>
+          <w:lang w:eastAsia="nl-NL"/>
+        </w:rPr>
+        <w:t>'Error:'</w:t>
+      </w:r>
+      <w:r>
+        <w:rPr>
+          <w:rFonts w:ascii="Courier New" w:eastAsia="Times New Roman" w:hAnsi="Courier New" w:cs="Courier New"/>
+          <w:color w:val="CC7832"/>
+          <w:sz w:val="20"/>
+          <w:szCs w:val="20"/>
+          <w:lang w:eastAsia="nl-NL"/>
+        </w:rPr>
+        <w:t xml:space="preserve">, </w:t>
+      </w:r>
+      <w:r>
+        <w:rPr>
+          <w:rFonts w:ascii="Courier New" w:eastAsia="Times New Roman" w:hAnsi="Courier New" w:cs="Courier New"/>
+          <w:color w:val="A9B7C6"/>
+          <w:sz w:val="20"/>
+          <w:szCs w:val="20"/>
+          <w:lang w:eastAsia="nl-NL"/>
+        </w:rPr>
+        <w:t>error)</w:t>
+      </w:r>
+      <w:r>
+        <w:rPr>
+          <w:rFonts w:ascii="Courier New" w:eastAsia="Times New Roman" w:hAnsi="Courier New" w:cs="Courier New"/>
+          <w:color w:val="CC7832"/>
+          <w:sz w:val="20"/>
+          <w:szCs w:val="20"/>
+          <w:lang w:eastAsia="nl-NL"/>
+        </w:rPr>
+        <w:t>;</w:t>
+      </w:r>
+      <w:r>
+        <w:rPr>
+          <w:rFonts w:ascii="Courier New" w:eastAsia="Times New Roman" w:hAnsi="Courier New" w:cs="Courier New"/>
+          <w:color w:val="CC7832"/>
+          <w:sz w:val="20"/>
+          <w:szCs w:val="20"/>
+          <w:lang w:eastAsia="nl-NL"/>
+        </w:rPr>
+        <w:br/>
+        <w:t xml:space="preserve">    </w:t>
+      </w:r>
+      <w:r>
+        <w:rPr>
+          <w:rFonts w:ascii="Courier New" w:eastAsia="Times New Roman" w:hAnsi="Courier New" w:cs="Courier New"/>
+          <w:color w:val="A9B7C6"/>
+          <w:sz w:val="20"/>
+          <w:szCs w:val="20"/>
+          <w:lang w:eastAsia="nl-NL"/>
+        </w:rPr>
+        <w:t>})</w:t>
+      </w:r>
+      <w:r>
+        <w:rPr>
+          <w:rFonts w:ascii="Courier New" w:eastAsia="Times New Roman" w:hAnsi="Courier New" w:cs="Courier New"/>
+          <w:color w:val="CC7832"/>
+          <w:sz w:val="20"/>
+          <w:szCs w:val="20"/>
+          <w:lang w:eastAsia="nl-NL"/>
+        </w:rPr>
+        <w:t>;</w:t>
+      </w:r>
+    </w:p>
+    <w:p>
+      <w:pPr>
+        <w:pStyle w:val="Lijstalinea"/>
+      </w:pPr>
+    </w:p>
+    <w:p>
       <w:r>
         <w:t>Handige links:</w:t>
       </w:r>
+      <w:bookmarkStart w:id="0" w:name="_GoBack"/>
+      <w:bookmarkEnd w:id="0"/>
     </w:p>
     <w:p>
       <w:pPr>

</xml_diff>